<commit_message>
Atualização do nosso projeto incrementando o uso do SCRUM
</commit_message>
<xml_diff>
--- a/Documentação/PropostaSIColetaLixo.docx
+++ b/Documentação/PropostaSIColetaLixo.docx
@@ -136,6 +136,80 @@
           <w:rFonts w:ascii="Arial" w:hAnsi="Arial" w:cs="Arial"/>
         </w:rPr>
         <w:t>O uso do modelo espiral foi utilizado nesse projeto para que possamos ter mais precisão e evitar riscos e problemas a empresa com o nosso software, o modelo espiral trás uma flexibilidade muito boa a ser aplicada no projeto de coleta de lixo, visto que teremos que voltar varias etapas e ir mexendo de acordo com as informações dadas pelos usuários.</w:t>
+      </w:r>
+    </w:p>
+    <w:p>
+      <w:pPr>
+        <w:rPr>
+          <w:rFonts w:ascii="Arial" w:hAnsi="Arial" w:cs="Arial"/>
+          <w:u w:val="single"/>
+        </w:rPr>
+      </w:pPr>
+      <w:r>
+        <w:rPr>
+          <w:rFonts w:ascii="Arial" w:hAnsi="Arial" w:cs="Arial"/>
+        </w:rPr>
+        <w:t xml:space="preserve">O  método ágil Scrum, pode ser sim, utilizado em nosso projeto o </w:t>
+      </w:r>
+      <w:proofErr w:type="spellStart"/>
+      <w:r>
+        <w:rPr>
+          <w:rFonts w:ascii="Arial" w:hAnsi="Arial" w:cs="Arial"/>
+        </w:rPr>
+        <w:t>Product</w:t>
+      </w:r>
+      <w:proofErr w:type="spellEnd"/>
+      <w:r>
+        <w:rPr>
+          <w:rFonts w:ascii="Arial" w:hAnsi="Arial" w:cs="Arial"/>
+        </w:rPr>
+        <w:t xml:space="preserve"> </w:t>
+      </w:r>
+      <w:proofErr w:type="spellStart"/>
+      <w:r>
+        <w:rPr>
+          <w:rFonts w:ascii="Arial" w:hAnsi="Arial" w:cs="Arial"/>
+        </w:rPr>
+        <w:t>Owner</w:t>
+      </w:r>
+      <w:proofErr w:type="spellEnd"/>
+      <w:r>
+        <w:rPr>
+          <w:rFonts w:ascii="Arial" w:hAnsi="Arial" w:cs="Arial"/>
+        </w:rPr>
+        <w:t xml:space="preserve"> (PO) nos trará informações precisas do nosso software, o nosso cliente que ele quer exatamente, o jeito que irá funcionar </w:t>
+      </w:r>
+      <w:r>
+        <w:rPr>
+          <w:rFonts w:ascii="Arial" w:hAnsi="Arial" w:cs="Arial"/>
+        </w:rPr>
+        <w:t>o software sobre a coleta de lixo</w:t>
+      </w:r>
+      <w:r>
+        <w:rPr>
+          <w:rFonts w:ascii="Arial" w:hAnsi="Arial" w:cs="Arial"/>
+        </w:rPr>
+        <w:t xml:space="preserve">, nosso </w:t>
+      </w:r>
+      <w:proofErr w:type="spellStart"/>
+      <w:r>
+        <w:rPr>
+          <w:rFonts w:ascii="Arial" w:hAnsi="Arial" w:cs="Arial"/>
+        </w:rPr>
+        <w:t>ScrumMaster</w:t>
+      </w:r>
+      <w:proofErr w:type="spellEnd"/>
+      <w:r>
+        <w:rPr>
+          <w:rFonts w:ascii="Arial" w:hAnsi="Arial" w:cs="Arial"/>
+        </w:rPr>
+        <w:t xml:space="preserve"> (SM) irá ser responsável para garantir o uso do Scrum, auxiliar nosso time a como iremos fazer o software de acordo com a informações dadas da coleta de lixo e as rotas, será muito importante para que possamos dar sucesso ao projeto, e o time irá produzir o software, cada um dividido em suas funções e trabalhando juntos para o projeto dar certo, pesquisando sobre as rotas, vendo como implementar um sistema de localização funcional e bem </w:t>
+      </w:r>
+      <w:r>
+        <w:rPr>
+          <w:rFonts w:ascii="Arial" w:hAnsi="Arial" w:cs="Arial"/>
+        </w:rPr>
+        <w:t>útil.</w:t>
       </w:r>
     </w:p>
     <w:p>

</xml_diff>

<commit_message>
Atualizando as funções do time e responsabilidade
</commit_message>
<xml_diff>
--- a/Documentação/PropostaSIColetaLixo.docx
+++ b/Documentação/PropostaSIColetaLixo.docx
@@ -56,21 +56,7 @@
         <w:rPr>
           <w:rFonts w:ascii="Arial" w:hAnsi="Arial" w:cs="Arial"/>
         </w:rPr>
-        <w:t xml:space="preserve">Na análise de riscos, iremos avaliar os impactos que podem causar problemas no projeto, como mal funcionamento do GPS, dados não tão precisos tanto da rota, quanto do lixo, etc. Essa parte terá que ser voltada e testada </w:t>
-      </w:r>
-      <w:proofErr w:type="gramStart"/>
-      <w:r>
-        <w:rPr>
-          <w:rFonts w:ascii="Arial" w:hAnsi="Arial" w:cs="Arial"/>
-        </w:rPr>
-        <w:t>varias</w:t>
-      </w:r>
-      <w:proofErr w:type="gramEnd"/>
-      <w:r>
-        <w:rPr>
-          <w:rFonts w:ascii="Arial" w:hAnsi="Arial" w:cs="Arial"/>
-        </w:rPr>
-        <w:t xml:space="preserve"> vezes para que possamos evitar problemas a empresa na utilização de nosso software.</w:t>
+        <w:t>Na análise de riscos, iremos avaliar os impactos que podem causar problemas no projeto, como mal funcionamento do GPS, dados não tão precisos tanto da rota, quanto do lixo, etc. Essa parte terá que ser voltada e testada varias vezes para que possamos evitar problemas a empresa na utilização de nosso software.</w:t>
       </w:r>
     </w:p>
     <w:p>
@@ -108,21 +94,7 @@
         <w:rPr>
           <w:rFonts w:ascii="Arial" w:hAnsi="Arial" w:cs="Arial"/>
         </w:rPr>
-        <w:t xml:space="preserve">E na verificação iremos analisar todas as etapas anteriores e ter uma </w:t>
-      </w:r>
-      <w:proofErr w:type="gramStart"/>
-      <w:r>
-        <w:rPr>
-          <w:rFonts w:ascii="Arial" w:hAnsi="Arial" w:cs="Arial"/>
-        </w:rPr>
-        <w:t>analise</w:t>
-      </w:r>
-      <w:proofErr w:type="gramEnd"/>
-      <w:r>
-        <w:rPr>
-          <w:rFonts w:ascii="Arial" w:hAnsi="Arial" w:cs="Arial"/>
-        </w:rPr>
-        <w:t xml:space="preserve"> em geral do que deu certo, ou do que não deu, o que pode ser melhorado ou não, para que possamos otimizar e deixar o software cada vez mais pratico na vida dos caminhoneiros.</w:t>
+        <w:t>E na verificação iremos analisar todas as etapas anteriores e ter uma analise em geral do que deu certo, ou do que não deu, o que pode ser melhorado ou não, para que possamos otimizar e deixar o software cada vez mais pratico na vida dos caminhoneiros.</w:t>
       </w:r>
     </w:p>
     <w:p>
@@ -142,7 +114,6 @@
       <w:pPr>
         <w:rPr>
           <w:rFonts w:ascii="Arial" w:hAnsi="Arial" w:cs="Arial"/>
-          <w:u w:val="single"/>
         </w:rPr>
       </w:pPr>
       <w:r>
@@ -210,6 +181,33 @@
           <w:rFonts w:ascii="Arial" w:hAnsi="Arial" w:cs="Arial"/>
         </w:rPr>
         <w:t>útil.</w:t>
+      </w:r>
+    </w:p>
+    <w:p>
+      <w:pPr>
+        <w:rPr>
+          <w:rFonts w:ascii="Arial" w:hAnsi="Arial" w:cs="Arial"/>
+        </w:rPr>
+      </w:pPr>
+      <w:r>
+        <w:rPr>
+          <w:rFonts w:ascii="Arial" w:hAnsi="Arial" w:cs="Arial"/>
+        </w:rPr>
+        <w:t xml:space="preserve">A equipe será organizada de acordo com o SCRUM mencionado ali encima, mas em relação ao time, iremos dividir em </w:t>
+      </w:r>
+      <w:proofErr w:type="spellStart"/>
+      <w:r>
+        <w:rPr>
+          <w:rFonts w:ascii="Arial" w:hAnsi="Arial" w:cs="Arial"/>
+        </w:rPr>
+        <w:t>varias</w:t>
+      </w:r>
+      <w:proofErr w:type="spellEnd"/>
+      <w:r>
+        <w:rPr>
+          <w:rFonts w:ascii="Arial" w:hAnsi="Arial" w:cs="Arial"/>
+        </w:rPr>
+        <w:t xml:space="preserve"> funções como por exemplo , a pesquisa das rotas, o caminho mais correto e mais a ser feito, a interface visual e gráfica de nosso software, a inteligência artificial pelo GPS e otimização das rotas, a quantidade de lixo, tudo isso será dividido a equipe para fazer tais funções, e tendo feedback dos usuários para futuras manutenções do software, tanto corretiva, adaptativa, evolutiva etc.</w:t>
       </w:r>
     </w:p>
     <w:p>

</xml_diff>